<commit_message>
Near Final Lab 7
</commit_message>
<xml_diff>
--- a/labs/lab07/Lab07.docx
+++ b/labs/lab07/Lab07.docx
@@ -10,8 +10,6 @@
           <w:szCs w:val="24"/>
         </w:rPr>
       </w:pPr>
-      <w:bookmarkStart w:id="0" w:name="_GoBack"/>
-      <w:bookmarkEnd w:id="0"/>
       <w:r>
         <w:rPr>
           <w:rFonts w:ascii="Arial" w:hAnsi="Arial" w:cs="Arial"/>
@@ -87,18 +85,8 @@
           <w:sz w:val="24"/>
           <w:szCs w:val="24"/>
         </w:rPr>
-        <w:t xml:space="preserve">Send your code and the answers to </w:t>
-      </w:r>
-      <w:proofErr w:type="gramStart"/>
-      <w:r>
-        <w:rPr>
-          <w:rFonts w:ascii="Arial" w:hAnsi="Arial" w:cs="Arial"/>
-          <w:sz w:val="24"/>
-          <w:szCs w:val="24"/>
-        </w:rPr>
-        <w:t>questions..</w:t>
-      </w:r>
-      <w:proofErr w:type="gramEnd"/>
+        <w:t>Send your code and the answers to questions..</w:t>
+      </w:r>
     </w:p>
     <w:p>
       <w:pPr>
@@ -783,27 +771,7 @@
           <w:sz w:val="24"/>
           <w:szCs w:val="24"/>
         </w:rPr>
-        <w:t xml:space="preserve">(hint: Calculate the probability of 7 wins a 1 – </w:t>
-      </w:r>
-      <w:proofErr w:type="gramStart"/>
-      <w:r>
-        <w:rPr>
-          <w:rFonts w:ascii="Arial" w:eastAsia="Times New Roman" w:hAnsi="Arial" w:cs="Arial"/>
-          <w:color w:val="000000"/>
-          <w:sz w:val="24"/>
-          <w:szCs w:val="24"/>
-        </w:rPr>
-        <w:t>sum(</w:t>
-      </w:r>
-      <w:proofErr w:type="gramEnd"/>
-      <w:r>
-        <w:rPr>
-          <w:rFonts w:ascii="Arial" w:eastAsia="Times New Roman" w:hAnsi="Arial" w:cs="Arial"/>
-          <w:color w:val="000000"/>
-          <w:sz w:val="24"/>
-          <w:szCs w:val="24"/>
-        </w:rPr>
-        <w:t>prob of all other outcomes)).</w:t>
+        <w:t>(hint: Calculate the probability of 7 wins a 1 – sum(prob of all other outcomes)).</w:t>
       </w:r>
     </w:p>
     <w:p>
@@ -824,129 +792,83 @@
     <w:p>
       <w:r>
         <w:lastRenderedPageBreak/>
-        <w:t xml:space="preserve">(2) Generate a simulated dataset in which the variance is a function of the </w:t>
-      </w:r>
-      <w:proofErr w:type="gramStart"/>
-      <w:r>
-        <w:t>mean</w:t>
-      </w:r>
-      <w:proofErr w:type="gramEnd"/>
-      <w:r>
-        <w:t xml:space="preserve"> but the null hypothesis of differential expression is always true.  The following code will accomplish this:</w:t>
-      </w:r>
-    </w:p>
-    <w:p>
-      <w:pPr>
-        <w:autoSpaceDE w:val="0"/>
-        <w:autoSpaceDN w:val="0"/>
-        <w:adjustRightInd w:val="0"/>
-        <w:spacing w:after="0" w:line="240" w:lineRule="auto"/>
-        <w:rPr>
-          <w:rFonts w:ascii="Consolas" w:hAnsi="Consolas" w:cs="Consolas"/>
-          <w:sz w:val="20"/>
-          <w:szCs w:val="20"/>
-        </w:rPr>
-      </w:pPr>
-      <w:r>
-        <w:rPr>
-          <w:rFonts w:ascii="Consolas" w:hAnsi="Consolas" w:cs="Consolas"/>
-          <w:sz w:val="20"/>
-          <w:szCs w:val="20"/>
-        </w:rPr>
-        <w:t>rm(list=</w:t>
-      </w:r>
-      <w:proofErr w:type="gramStart"/>
-      <w:r>
-        <w:rPr>
-          <w:rFonts w:ascii="Consolas" w:hAnsi="Consolas" w:cs="Consolas"/>
-          <w:sz w:val="20"/>
-          <w:szCs w:val="20"/>
-        </w:rPr>
-        <w:t>ls(</w:t>
-      </w:r>
-      <w:proofErr w:type="gramEnd"/>
-      <w:r>
-        <w:rPr>
-          <w:rFonts w:ascii="Consolas" w:hAnsi="Consolas" w:cs="Consolas"/>
-          <w:sz w:val="20"/>
-          <w:szCs w:val="20"/>
-        </w:rPr>
-        <w:t>))</w:t>
-      </w:r>
-    </w:p>
-    <w:p>
-      <w:pPr>
-        <w:autoSpaceDE w:val="0"/>
-        <w:autoSpaceDN w:val="0"/>
-        <w:adjustRightInd w:val="0"/>
-        <w:spacing w:after="0" w:line="240" w:lineRule="auto"/>
-        <w:rPr>
-          <w:rFonts w:ascii="Consolas" w:hAnsi="Consolas" w:cs="Consolas"/>
-          <w:sz w:val="20"/>
-          <w:szCs w:val="20"/>
-        </w:rPr>
-      </w:pPr>
-    </w:p>
-    <w:p>
-      <w:pPr>
-        <w:autoSpaceDE w:val="0"/>
-        <w:autoSpaceDN w:val="0"/>
-        <w:adjustRightInd w:val="0"/>
-        <w:spacing w:after="0" w:line="240" w:lineRule="auto"/>
-        <w:rPr>
-          <w:rFonts w:ascii="Consolas" w:hAnsi="Consolas" w:cs="Consolas"/>
-          <w:sz w:val="20"/>
-          <w:szCs w:val="20"/>
-        </w:rPr>
-      </w:pPr>
-      <w:proofErr w:type="spellStart"/>
-      <w:r>
-        <w:rPr>
-          <w:rFonts w:ascii="Consolas" w:hAnsi="Consolas" w:cs="Consolas"/>
-          <w:sz w:val="20"/>
-          <w:szCs w:val="20"/>
-        </w:rPr>
-        <w:t>numRows</w:t>
-      </w:r>
-      <w:proofErr w:type="spellEnd"/>
-      <w:r>
-        <w:rPr>
-          <w:rFonts w:ascii="Consolas" w:hAnsi="Consolas" w:cs="Consolas"/>
-          <w:sz w:val="20"/>
-          <w:szCs w:val="20"/>
-        </w:rPr>
-        <w:t xml:space="preserve"> = 3000</w:t>
-      </w:r>
-    </w:p>
-    <w:p>
-      <w:pPr>
-        <w:autoSpaceDE w:val="0"/>
-        <w:autoSpaceDN w:val="0"/>
-        <w:adjustRightInd w:val="0"/>
-        <w:spacing w:after="0" w:line="240" w:lineRule="auto"/>
-        <w:rPr>
-          <w:rFonts w:ascii="Consolas" w:hAnsi="Consolas" w:cs="Consolas"/>
-          <w:sz w:val="20"/>
-          <w:szCs w:val="20"/>
-        </w:rPr>
-      </w:pPr>
-      <w:proofErr w:type="spellStart"/>
-      <w:r>
-        <w:rPr>
-          <w:rFonts w:ascii="Consolas" w:hAnsi="Consolas" w:cs="Consolas"/>
-          <w:sz w:val="20"/>
-          <w:szCs w:val="20"/>
-        </w:rPr>
-        <w:t>numCols</w:t>
-      </w:r>
-      <w:proofErr w:type="spellEnd"/>
-      <w:r>
-        <w:rPr>
-          <w:rFonts w:ascii="Consolas" w:hAnsi="Consolas" w:cs="Consolas"/>
-          <w:sz w:val="20"/>
-          <w:szCs w:val="20"/>
-        </w:rPr>
-        <w:t xml:space="preserve"> = </w:t>
+        <w:t>(2) Generate a simulated dataset in which the variance is a function of the mean but the null hypothesis of differential expression is always true.  The following code will accomplish this:</w:t>
+      </w:r>
+    </w:p>
+    <w:p>
+      <w:pPr>
+        <w:autoSpaceDE w:val="0"/>
+        <w:autoSpaceDN w:val="0"/>
+        <w:adjustRightInd w:val="0"/>
+        <w:spacing w:after="0" w:line="240" w:lineRule="auto"/>
+        <w:rPr>
+          <w:rFonts w:ascii="Consolas" w:hAnsi="Consolas" w:cs="Consolas"/>
+          <w:sz w:val="20"/>
+          <w:szCs w:val="20"/>
+        </w:rPr>
+      </w:pPr>
+      <w:r>
+        <w:rPr>
+          <w:rFonts w:ascii="Consolas" w:hAnsi="Consolas" w:cs="Consolas"/>
+          <w:sz w:val="20"/>
+          <w:szCs w:val="20"/>
+        </w:rPr>
+        <w:t>rm(list=ls())</w:t>
+      </w:r>
+    </w:p>
+    <w:p>
+      <w:pPr>
+        <w:autoSpaceDE w:val="0"/>
+        <w:autoSpaceDN w:val="0"/>
+        <w:adjustRightInd w:val="0"/>
+        <w:spacing w:after="0" w:line="240" w:lineRule="auto"/>
+        <w:rPr>
+          <w:rFonts w:ascii="Consolas" w:hAnsi="Consolas" w:cs="Consolas"/>
+          <w:sz w:val="20"/>
+          <w:szCs w:val="20"/>
+        </w:rPr>
+      </w:pPr>
+    </w:p>
+    <w:p>
+      <w:pPr>
+        <w:autoSpaceDE w:val="0"/>
+        <w:autoSpaceDN w:val="0"/>
+        <w:adjustRightInd w:val="0"/>
+        <w:spacing w:after="0" w:line="240" w:lineRule="auto"/>
+        <w:rPr>
+          <w:rFonts w:ascii="Consolas" w:hAnsi="Consolas" w:cs="Consolas"/>
+          <w:sz w:val="20"/>
+          <w:szCs w:val="20"/>
+        </w:rPr>
+      </w:pPr>
+      <w:r>
+        <w:rPr>
+          <w:rFonts w:ascii="Consolas" w:hAnsi="Consolas" w:cs="Consolas"/>
+          <w:sz w:val="20"/>
+          <w:szCs w:val="20"/>
+        </w:rPr>
+        <w:t>numRows = 3000</w:t>
+      </w:r>
+    </w:p>
+    <w:p>
+      <w:pPr>
+        <w:autoSpaceDE w:val="0"/>
+        <w:autoSpaceDN w:val="0"/>
+        <w:adjustRightInd w:val="0"/>
+        <w:spacing w:after="0" w:line="240" w:lineRule="auto"/>
+        <w:rPr>
+          <w:rFonts w:ascii="Consolas" w:hAnsi="Consolas" w:cs="Consolas"/>
+          <w:sz w:val="20"/>
+          <w:szCs w:val="20"/>
+        </w:rPr>
+      </w:pPr>
+      <w:r>
+        <w:rPr>
+          <w:rFonts w:ascii="Consolas" w:hAnsi="Consolas" w:cs="Consolas"/>
+          <w:sz w:val="20"/>
+          <w:szCs w:val="20"/>
+        </w:rPr>
+        <w:t xml:space="preserve">numCols = </w:t>
       </w:r>
       <w:r>
         <w:rPr>
@@ -977,151 +899,81 @@
           <w:szCs w:val="20"/>
         </w:rPr>
       </w:pPr>
-      <w:proofErr w:type="gramStart"/>
-      <w:r>
-        <w:rPr>
-          <w:rFonts w:ascii="Consolas" w:hAnsi="Consolas" w:cs="Consolas"/>
-          <w:sz w:val="20"/>
-          <w:szCs w:val="20"/>
-        </w:rPr>
-        <w:t xml:space="preserve">for( </w:t>
-      </w:r>
-      <w:proofErr w:type="spellStart"/>
-      <w:r>
-        <w:rPr>
-          <w:rFonts w:ascii="Consolas" w:hAnsi="Consolas" w:cs="Consolas"/>
-          <w:sz w:val="20"/>
-          <w:szCs w:val="20"/>
-        </w:rPr>
-        <w:t>i</w:t>
-      </w:r>
-      <w:proofErr w:type="spellEnd"/>
-      <w:proofErr w:type="gramEnd"/>
-      <w:r>
-        <w:rPr>
-          <w:rFonts w:ascii="Consolas" w:hAnsi="Consolas" w:cs="Consolas"/>
-          <w:sz w:val="20"/>
-          <w:szCs w:val="20"/>
-        </w:rPr>
-        <w:t xml:space="preserve"> in 1:numCols)</w:t>
-      </w:r>
-    </w:p>
-    <w:p>
-      <w:pPr>
-        <w:autoSpaceDE w:val="0"/>
-        <w:autoSpaceDN w:val="0"/>
-        <w:adjustRightInd w:val="0"/>
-        <w:spacing w:after="0" w:line="240" w:lineRule="auto"/>
-        <w:rPr>
-          <w:rFonts w:ascii="Consolas" w:hAnsi="Consolas" w:cs="Consolas"/>
-          <w:sz w:val="20"/>
-          <w:szCs w:val="20"/>
-        </w:rPr>
-      </w:pPr>
-    </w:p>
-    <w:p>
-      <w:pPr>
-        <w:autoSpaceDE w:val="0"/>
-        <w:autoSpaceDN w:val="0"/>
-        <w:adjustRightInd w:val="0"/>
-        <w:spacing w:after="0" w:line="240" w:lineRule="auto"/>
-        <w:rPr>
-          <w:rFonts w:ascii="Consolas" w:hAnsi="Consolas" w:cs="Consolas"/>
-          <w:sz w:val="20"/>
-          <w:szCs w:val="20"/>
-        </w:rPr>
-      </w:pPr>
-      <w:proofErr w:type="spellStart"/>
-      <w:r>
-        <w:rPr>
-          <w:rFonts w:ascii="Consolas" w:hAnsi="Consolas" w:cs="Consolas"/>
-          <w:sz w:val="20"/>
-          <w:szCs w:val="20"/>
-        </w:rPr>
-        <w:t>myFrame</w:t>
-      </w:r>
-      <w:proofErr w:type="spellEnd"/>
-      <w:r>
-        <w:rPr>
-          <w:rFonts w:ascii="Consolas" w:hAnsi="Consolas" w:cs="Consolas"/>
-          <w:sz w:val="20"/>
-          <w:szCs w:val="20"/>
-        </w:rPr>
-        <w:t xml:space="preserve"> &lt;- </w:t>
-      </w:r>
-      <w:proofErr w:type="spellStart"/>
-      <w:proofErr w:type="gramStart"/>
-      <w:r>
-        <w:rPr>
-          <w:rFonts w:ascii="Consolas" w:hAnsi="Consolas" w:cs="Consolas"/>
-          <w:sz w:val="20"/>
-          <w:szCs w:val="20"/>
-        </w:rPr>
-        <w:t>data.frame</w:t>
-      </w:r>
-      <w:proofErr w:type="spellEnd"/>
-      <w:proofErr w:type="gramEnd"/>
-      <w:r>
-        <w:rPr>
-          <w:rFonts w:ascii="Consolas" w:hAnsi="Consolas" w:cs="Consolas"/>
-          <w:sz w:val="20"/>
-          <w:szCs w:val="20"/>
-        </w:rPr>
-        <w:t>(1:numRows)</w:t>
-      </w:r>
-    </w:p>
-    <w:p>
-      <w:pPr>
-        <w:autoSpaceDE w:val="0"/>
-        <w:autoSpaceDN w:val="0"/>
-        <w:adjustRightInd w:val="0"/>
-        <w:spacing w:after="0" w:line="240" w:lineRule="auto"/>
-        <w:rPr>
-          <w:rFonts w:ascii="Consolas" w:hAnsi="Consolas" w:cs="Consolas"/>
-          <w:sz w:val="20"/>
-          <w:szCs w:val="20"/>
-        </w:rPr>
-      </w:pPr>
-    </w:p>
-    <w:p>
-      <w:pPr>
-        <w:autoSpaceDE w:val="0"/>
-        <w:autoSpaceDN w:val="0"/>
-        <w:adjustRightInd w:val="0"/>
-        <w:spacing w:after="0" w:line="240" w:lineRule="auto"/>
-        <w:rPr>
-          <w:rFonts w:ascii="Consolas" w:hAnsi="Consolas" w:cs="Consolas"/>
-          <w:sz w:val="20"/>
-          <w:szCs w:val="20"/>
-        </w:rPr>
-      </w:pPr>
-      <w:r>
-        <w:rPr>
-          <w:rFonts w:ascii="Consolas" w:hAnsi="Consolas" w:cs="Consolas"/>
-          <w:sz w:val="20"/>
-          <w:szCs w:val="20"/>
-        </w:rPr>
-        <w:t xml:space="preserve">#initiate the </w:t>
-      </w:r>
-      <w:proofErr w:type="spellStart"/>
-      <w:proofErr w:type="gramStart"/>
-      <w:r>
-        <w:rPr>
-          <w:rFonts w:ascii="Consolas" w:hAnsi="Consolas" w:cs="Consolas"/>
-          <w:sz w:val="20"/>
-          <w:szCs w:val="20"/>
-        </w:rPr>
-        <w:t>data.frame</w:t>
-      </w:r>
-      <w:proofErr w:type="spellEnd"/>
-      <w:proofErr w:type="gramEnd"/>
-      <w:r>
-        <w:rPr>
-          <w:rFonts w:ascii="Consolas" w:hAnsi="Consolas" w:cs="Consolas"/>
-          <w:sz w:val="20"/>
-          <w:szCs w:val="20"/>
-        </w:rPr>
-        <w:t xml:space="preserve"> with the correct # of rows to suppress error messages.</w:t>
+      <w:r>
+        <w:rPr>
+          <w:rFonts w:ascii="Consolas" w:hAnsi="Consolas" w:cs="Consolas"/>
+          <w:sz w:val="20"/>
+          <w:szCs w:val="20"/>
+        </w:rPr>
+        <w:t>for( i in 1:numCols)</w:t>
+      </w:r>
+    </w:p>
+    <w:p>
+      <w:pPr>
+        <w:autoSpaceDE w:val="0"/>
+        <w:autoSpaceDN w:val="0"/>
+        <w:adjustRightInd w:val="0"/>
+        <w:spacing w:after="0" w:line="240" w:lineRule="auto"/>
+        <w:rPr>
+          <w:rFonts w:ascii="Consolas" w:hAnsi="Consolas" w:cs="Consolas"/>
+          <w:sz w:val="20"/>
+          <w:szCs w:val="20"/>
+        </w:rPr>
+      </w:pPr>
+    </w:p>
+    <w:p>
+      <w:pPr>
+        <w:autoSpaceDE w:val="0"/>
+        <w:autoSpaceDN w:val="0"/>
+        <w:adjustRightInd w:val="0"/>
+        <w:spacing w:after="0" w:line="240" w:lineRule="auto"/>
+        <w:rPr>
+          <w:rFonts w:ascii="Consolas" w:hAnsi="Consolas" w:cs="Consolas"/>
+          <w:sz w:val="20"/>
+          <w:szCs w:val="20"/>
+        </w:rPr>
+      </w:pPr>
+      <w:r>
+        <w:rPr>
+          <w:rFonts w:ascii="Consolas" w:hAnsi="Consolas" w:cs="Consolas"/>
+          <w:sz w:val="20"/>
+          <w:szCs w:val="20"/>
+        </w:rPr>
+        <w:t>myFrame &lt;- data.frame(1:numRows)</w:t>
+      </w:r>
+    </w:p>
+    <w:p>
+      <w:pPr>
+        <w:autoSpaceDE w:val="0"/>
+        <w:autoSpaceDN w:val="0"/>
+        <w:adjustRightInd w:val="0"/>
+        <w:spacing w:after="0" w:line="240" w:lineRule="auto"/>
+        <w:rPr>
+          <w:rFonts w:ascii="Consolas" w:hAnsi="Consolas" w:cs="Consolas"/>
+          <w:sz w:val="20"/>
+          <w:szCs w:val="20"/>
+        </w:rPr>
+      </w:pPr>
+    </w:p>
+    <w:p>
+      <w:pPr>
+        <w:autoSpaceDE w:val="0"/>
+        <w:autoSpaceDN w:val="0"/>
+        <w:adjustRightInd w:val="0"/>
+        <w:spacing w:after="0" w:line="240" w:lineRule="auto"/>
+        <w:rPr>
+          <w:rFonts w:ascii="Consolas" w:hAnsi="Consolas" w:cs="Consolas"/>
+          <w:sz w:val="20"/>
+          <w:szCs w:val="20"/>
+        </w:rPr>
+      </w:pPr>
+      <w:r>
+        <w:rPr>
+          <w:rFonts w:ascii="Consolas" w:hAnsi="Consolas" w:cs="Consolas"/>
+          <w:sz w:val="20"/>
+          <w:szCs w:val="20"/>
+        </w:rPr>
+        <w:t>#initiate the data.frame with the correct # of rows to suppress error messages.</w:t>
       </w:r>
     </w:p>
     <w:p>
@@ -1163,125 +1015,41 @@
           <w:sz w:val="20"/>
           <w:szCs w:val="20"/>
         </w:rPr>
-        <w:t>names(</w:t>
-      </w:r>
-      <w:proofErr w:type="spellStart"/>
-      <w:r>
-        <w:rPr>
-          <w:rFonts w:ascii="Consolas" w:hAnsi="Consolas" w:cs="Consolas"/>
-          <w:sz w:val="20"/>
-          <w:szCs w:val="20"/>
-        </w:rPr>
-        <w:t>myFrame</w:t>
-      </w:r>
-      <w:proofErr w:type="spellEnd"/>
-      <w:proofErr w:type="gramStart"/>
-      <w:r>
-        <w:rPr>
-          <w:rFonts w:ascii="Consolas" w:hAnsi="Consolas" w:cs="Consolas"/>
-          <w:sz w:val="20"/>
-          <w:szCs w:val="20"/>
-        </w:rPr>
-        <w:t>)[</w:t>
-      </w:r>
-      <w:proofErr w:type="gramEnd"/>
-      <w:r>
-        <w:rPr>
-          <w:rFonts w:ascii="Consolas" w:hAnsi="Consolas" w:cs="Consolas"/>
-          <w:sz w:val="20"/>
-          <w:szCs w:val="20"/>
-        </w:rPr>
-        <w:t>1] &lt;- "</w:t>
-      </w:r>
-      <w:proofErr w:type="spellStart"/>
-      <w:r>
-        <w:rPr>
-          <w:rFonts w:ascii="Consolas" w:hAnsi="Consolas" w:cs="Consolas"/>
-          <w:sz w:val="20"/>
-          <w:szCs w:val="20"/>
-        </w:rPr>
-        <w:t>tempColumn</w:t>
-      </w:r>
-      <w:proofErr w:type="spellEnd"/>
-      <w:r>
-        <w:rPr>
-          <w:rFonts w:ascii="Consolas" w:hAnsi="Consolas" w:cs="Consolas"/>
-          <w:sz w:val="20"/>
-          <w:szCs w:val="20"/>
-        </w:rPr>
-        <w:t>"</w:t>
-      </w:r>
-    </w:p>
-    <w:p>
-      <w:pPr>
-        <w:autoSpaceDE w:val="0"/>
-        <w:autoSpaceDN w:val="0"/>
-        <w:adjustRightInd w:val="0"/>
-        <w:spacing w:after="0" w:line="240" w:lineRule="auto"/>
-        <w:rPr>
-          <w:rFonts w:ascii="Consolas" w:hAnsi="Consolas" w:cs="Consolas"/>
-          <w:sz w:val="20"/>
-          <w:szCs w:val="20"/>
-        </w:rPr>
-      </w:pPr>
-    </w:p>
-    <w:p>
-      <w:pPr>
-        <w:autoSpaceDE w:val="0"/>
-        <w:autoSpaceDN w:val="0"/>
-        <w:adjustRightInd w:val="0"/>
-        <w:spacing w:after="0" w:line="240" w:lineRule="auto"/>
-        <w:rPr>
-          <w:rFonts w:ascii="Consolas" w:hAnsi="Consolas" w:cs="Consolas"/>
-          <w:sz w:val="20"/>
-          <w:szCs w:val="20"/>
-        </w:rPr>
-      </w:pPr>
-      <w:proofErr w:type="gramStart"/>
-      <w:r>
-        <w:rPr>
-          <w:rFonts w:ascii="Consolas" w:hAnsi="Consolas" w:cs="Consolas"/>
-          <w:sz w:val="20"/>
-          <w:szCs w:val="20"/>
-        </w:rPr>
-        <w:t xml:space="preserve">for( </w:t>
-      </w:r>
-      <w:proofErr w:type="spellStart"/>
-      <w:r>
-        <w:rPr>
-          <w:rFonts w:ascii="Consolas" w:hAnsi="Consolas" w:cs="Consolas"/>
-          <w:sz w:val="20"/>
-          <w:szCs w:val="20"/>
-        </w:rPr>
-        <w:t>i</w:t>
-      </w:r>
-      <w:proofErr w:type="spellEnd"/>
-      <w:proofErr w:type="gramEnd"/>
-      <w:r>
-        <w:rPr>
-          <w:rFonts w:ascii="Consolas" w:hAnsi="Consolas" w:cs="Consolas"/>
-          <w:sz w:val="20"/>
-          <w:szCs w:val="20"/>
-        </w:rPr>
-        <w:t xml:space="preserve"> in 1: </w:t>
-      </w:r>
-      <w:proofErr w:type="spellStart"/>
-      <w:r>
-        <w:rPr>
-          <w:rFonts w:ascii="Consolas" w:hAnsi="Consolas" w:cs="Consolas"/>
-          <w:sz w:val="20"/>
-          <w:szCs w:val="20"/>
-        </w:rPr>
-        <w:t>numCols</w:t>
-      </w:r>
-      <w:proofErr w:type="spellEnd"/>
-      <w:r>
-        <w:rPr>
-          <w:rFonts w:ascii="Consolas" w:hAnsi="Consolas" w:cs="Consolas"/>
-          <w:sz w:val="20"/>
-          <w:szCs w:val="20"/>
-        </w:rPr>
-        <w:t>)</w:t>
+        <w:t>names(myFrame)[1] &lt;- "tempColumn"</w:t>
+      </w:r>
+    </w:p>
+    <w:p>
+      <w:pPr>
+        <w:autoSpaceDE w:val="0"/>
+        <w:autoSpaceDN w:val="0"/>
+        <w:adjustRightInd w:val="0"/>
+        <w:spacing w:after="0" w:line="240" w:lineRule="auto"/>
+        <w:rPr>
+          <w:rFonts w:ascii="Consolas" w:hAnsi="Consolas" w:cs="Consolas"/>
+          <w:sz w:val="20"/>
+          <w:szCs w:val="20"/>
+        </w:rPr>
+      </w:pPr>
+    </w:p>
+    <w:p>
+      <w:pPr>
+        <w:autoSpaceDE w:val="0"/>
+        <w:autoSpaceDN w:val="0"/>
+        <w:adjustRightInd w:val="0"/>
+        <w:spacing w:after="0" w:line="240" w:lineRule="auto"/>
+        <w:rPr>
+          <w:rFonts w:ascii="Consolas" w:hAnsi="Consolas" w:cs="Consolas"/>
+          <w:sz w:val="20"/>
+          <w:szCs w:val="20"/>
+        </w:rPr>
+      </w:pPr>
+      <w:r>
+        <w:rPr>
+          <w:rFonts w:ascii="Consolas" w:hAnsi="Consolas" w:cs="Consolas"/>
+          <w:sz w:val="20"/>
+          <w:szCs w:val="20"/>
+        </w:rPr>
+        <w:t>for( i in 1: numCols)</w:t>
       </w:r>
     </w:p>
     <w:p>
@@ -1332,118 +1100,66 @@
           <w:szCs w:val="20"/>
         </w:rPr>
         <w:tab/>
-      </w:r>
-      <w:proofErr w:type="spellStart"/>
-      <w:r>
-        <w:rPr>
-          <w:rFonts w:ascii="Consolas" w:hAnsi="Consolas" w:cs="Consolas"/>
-          <w:sz w:val="20"/>
-          <w:szCs w:val="20"/>
-        </w:rPr>
-        <w:t>vals</w:t>
-      </w:r>
-      <w:proofErr w:type="spellEnd"/>
-      <w:r>
-        <w:rPr>
-          <w:rFonts w:ascii="Consolas" w:hAnsi="Consolas" w:cs="Consolas"/>
-          <w:sz w:val="20"/>
-          <w:szCs w:val="20"/>
-        </w:rPr>
-        <w:t xml:space="preserve"> &lt;- vector(length=</w:t>
-      </w:r>
-      <w:proofErr w:type="spellStart"/>
-      <w:r>
-        <w:rPr>
-          <w:rFonts w:ascii="Consolas" w:hAnsi="Consolas" w:cs="Consolas"/>
-          <w:sz w:val="20"/>
-          <w:szCs w:val="20"/>
-        </w:rPr>
-        <w:t>numRows</w:t>
-      </w:r>
-      <w:proofErr w:type="spellEnd"/>
-      <w:r>
-        <w:rPr>
-          <w:rFonts w:ascii="Consolas" w:hAnsi="Consolas" w:cs="Consolas"/>
-          <w:sz w:val="20"/>
-          <w:szCs w:val="20"/>
-        </w:rPr>
-        <w:t>)</w:t>
-      </w:r>
-    </w:p>
-    <w:p>
-      <w:pPr>
-        <w:autoSpaceDE w:val="0"/>
-        <w:autoSpaceDN w:val="0"/>
-        <w:adjustRightInd w:val="0"/>
-        <w:spacing w:after="0" w:line="240" w:lineRule="auto"/>
-        <w:rPr>
-          <w:rFonts w:ascii="Consolas" w:hAnsi="Consolas" w:cs="Consolas"/>
-          <w:sz w:val="20"/>
-          <w:szCs w:val="20"/>
-        </w:rPr>
-      </w:pPr>
-      <w:r>
-        <w:rPr>
-          <w:rFonts w:ascii="Consolas" w:hAnsi="Consolas" w:cs="Consolas"/>
-          <w:sz w:val="20"/>
-          <w:szCs w:val="20"/>
-        </w:rPr>
-        <w:tab/>
-      </w:r>
-      <w:r>
-        <w:rPr>
-          <w:rFonts w:ascii="Consolas" w:hAnsi="Consolas" w:cs="Consolas"/>
-          <w:sz w:val="20"/>
-          <w:szCs w:val="20"/>
-        </w:rPr>
-        <w:tab/>
-      </w:r>
-    </w:p>
-    <w:p>
-      <w:pPr>
-        <w:autoSpaceDE w:val="0"/>
-        <w:autoSpaceDN w:val="0"/>
-        <w:adjustRightInd w:val="0"/>
-        <w:spacing w:after="0" w:line="240" w:lineRule="auto"/>
-        <w:rPr>
-          <w:rFonts w:ascii="Consolas" w:hAnsi="Consolas" w:cs="Consolas"/>
-          <w:sz w:val="20"/>
-          <w:szCs w:val="20"/>
-        </w:rPr>
-      </w:pPr>
-      <w:r>
-        <w:rPr>
-          <w:rFonts w:ascii="Consolas" w:hAnsi="Consolas" w:cs="Consolas"/>
-          <w:sz w:val="20"/>
-          <w:szCs w:val="20"/>
-        </w:rPr>
-        <w:tab/>
-      </w:r>
-      <w:r>
-        <w:rPr>
-          <w:rFonts w:ascii="Consolas" w:hAnsi="Consolas" w:cs="Consolas"/>
-          <w:sz w:val="20"/>
-          <w:szCs w:val="20"/>
-        </w:rPr>
-        <w:tab/>
-      </w:r>
-      <w:proofErr w:type="gramStart"/>
-      <w:r>
-        <w:rPr>
-          <w:rFonts w:ascii="Consolas" w:hAnsi="Consolas" w:cs="Consolas"/>
-          <w:sz w:val="20"/>
-          <w:szCs w:val="20"/>
-        </w:rPr>
-        <w:t>for( j</w:t>
-      </w:r>
-      <w:proofErr w:type="gramEnd"/>
-      <w:r>
-        <w:rPr>
-          <w:rFonts w:ascii="Consolas" w:hAnsi="Consolas" w:cs="Consolas"/>
-          <w:sz w:val="20"/>
-          <w:szCs w:val="20"/>
-        </w:rPr>
-        <w:t xml:space="preserve"> in 1:numRows)</w:t>
+        <w:t>vals &lt;- vector(length=numRows)</w:t>
+      </w:r>
+    </w:p>
+    <w:p>
+      <w:pPr>
+        <w:autoSpaceDE w:val="0"/>
+        <w:autoSpaceDN w:val="0"/>
+        <w:adjustRightInd w:val="0"/>
+        <w:spacing w:after="0" w:line="240" w:lineRule="auto"/>
+        <w:rPr>
+          <w:rFonts w:ascii="Consolas" w:hAnsi="Consolas" w:cs="Consolas"/>
+          <w:sz w:val="20"/>
+          <w:szCs w:val="20"/>
+        </w:rPr>
+      </w:pPr>
+      <w:r>
+        <w:rPr>
+          <w:rFonts w:ascii="Consolas" w:hAnsi="Consolas" w:cs="Consolas"/>
+          <w:sz w:val="20"/>
+          <w:szCs w:val="20"/>
+        </w:rPr>
+        <w:tab/>
+      </w:r>
+      <w:r>
+        <w:rPr>
+          <w:rFonts w:ascii="Consolas" w:hAnsi="Consolas" w:cs="Consolas"/>
+          <w:sz w:val="20"/>
+          <w:szCs w:val="20"/>
+        </w:rPr>
+        <w:tab/>
+      </w:r>
+    </w:p>
+    <w:p>
+      <w:pPr>
+        <w:autoSpaceDE w:val="0"/>
+        <w:autoSpaceDN w:val="0"/>
+        <w:adjustRightInd w:val="0"/>
+        <w:spacing w:after="0" w:line="240" w:lineRule="auto"/>
+        <w:rPr>
+          <w:rFonts w:ascii="Consolas" w:hAnsi="Consolas" w:cs="Consolas"/>
+          <w:sz w:val="20"/>
+          <w:szCs w:val="20"/>
+        </w:rPr>
+      </w:pPr>
+      <w:r>
+        <w:rPr>
+          <w:rFonts w:ascii="Consolas" w:hAnsi="Consolas" w:cs="Consolas"/>
+          <w:sz w:val="20"/>
+          <w:szCs w:val="20"/>
+        </w:rPr>
+        <w:tab/>
+      </w:r>
+      <w:r>
+        <w:rPr>
+          <w:rFonts w:ascii="Consolas" w:hAnsi="Consolas" w:cs="Consolas"/>
+          <w:sz w:val="20"/>
+          <w:szCs w:val="20"/>
+        </w:rPr>
+        <w:tab/>
+        <w:t>for( j in 1:numRows)</w:t>
       </w:r>
     </w:p>
     <w:p>
@@ -1511,381 +1227,160 @@
           <w:szCs w:val="20"/>
         </w:rPr>
         <w:tab/>
-      </w:r>
-      <w:proofErr w:type="spellStart"/>
-      <w:r>
-        <w:rPr>
-          <w:rFonts w:ascii="Consolas" w:hAnsi="Consolas" w:cs="Consolas"/>
-          <w:sz w:val="20"/>
-          <w:szCs w:val="20"/>
-        </w:rPr>
-        <w:t>aMean</w:t>
-      </w:r>
-      <w:proofErr w:type="spellEnd"/>
-      <w:r>
-        <w:rPr>
-          <w:rFonts w:ascii="Consolas" w:hAnsi="Consolas" w:cs="Consolas"/>
-          <w:sz w:val="20"/>
-          <w:szCs w:val="20"/>
-        </w:rPr>
-        <w:t xml:space="preserve"> = j /10</w:t>
-      </w:r>
-    </w:p>
-    <w:p>
-      <w:pPr>
-        <w:autoSpaceDE w:val="0"/>
-        <w:autoSpaceDN w:val="0"/>
-        <w:adjustRightInd w:val="0"/>
-        <w:spacing w:after="0" w:line="240" w:lineRule="auto"/>
-        <w:rPr>
-          <w:rFonts w:ascii="Consolas" w:hAnsi="Consolas" w:cs="Consolas"/>
-          <w:sz w:val="20"/>
-          <w:szCs w:val="20"/>
-        </w:rPr>
-      </w:pPr>
-      <w:r>
-        <w:rPr>
-          <w:rFonts w:ascii="Consolas" w:hAnsi="Consolas" w:cs="Consolas"/>
-          <w:sz w:val="20"/>
-          <w:szCs w:val="20"/>
-        </w:rPr>
-        <w:tab/>
-      </w:r>
-      <w:r>
-        <w:rPr>
-          <w:rFonts w:ascii="Consolas" w:hAnsi="Consolas" w:cs="Consolas"/>
-          <w:sz w:val="20"/>
-          <w:szCs w:val="20"/>
-        </w:rPr>
-        <w:tab/>
-      </w:r>
-      <w:r>
-        <w:rPr>
-          <w:rFonts w:ascii="Consolas" w:hAnsi="Consolas" w:cs="Consolas"/>
-          <w:sz w:val="20"/>
-          <w:szCs w:val="20"/>
-        </w:rPr>
-        <w:tab/>
-      </w:r>
-      <w:proofErr w:type="spellStart"/>
-      <w:r>
-        <w:rPr>
-          <w:rFonts w:ascii="Consolas" w:hAnsi="Consolas" w:cs="Consolas"/>
-          <w:sz w:val="20"/>
-          <w:szCs w:val="20"/>
-        </w:rPr>
-        <w:t>aMean</w:t>
-      </w:r>
-      <w:proofErr w:type="spellEnd"/>
-      <w:r>
-        <w:rPr>
-          <w:rFonts w:ascii="Consolas" w:hAnsi="Consolas" w:cs="Consolas"/>
-          <w:sz w:val="20"/>
-          <w:szCs w:val="20"/>
-        </w:rPr>
-        <w:t xml:space="preserve"> = </w:t>
-      </w:r>
-      <w:proofErr w:type="gramStart"/>
-      <w:r>
-        <w:rPr>
-          <w:rFonts w:ascii="Consolas" w:hAnsi="Consolas" w:cs="Consolas"/>
-          <w:sz w:val="20"/>
-          <w:szCs w:val="20"/>
-        </w:rPr>
-        <w:t>max( aMean</w:t>
-      </w:r>
-      <w:proofErr w:type="gramEnd"/>
-      <w:r>
-        <w:rPr>
-          <w:rFonts w:ascii="Consolas" w:hAnsi="Consolas" w:cs="Consolas"/>
-          <w:sz w:val="20"/>
-          <w:szCs w:val="20"/>
-        </w:rPr>
-        <w:t>,5)</w:t>
-      </w:r>
-    </w:p>
-    <w:p>
-      <w:pPr>
-        <w:autoSpaceDE w:val="0"/>
-        <w:autoSpaceDN w:val="0"/>
-        <w:adjustRightInd w:val="0"/>
-        <w:spacing w:after="0" w:line="240" w:lineRule="auto"/>
-        <w:rPr>
-          <w:rFonts w:ascii="Consolas" w:hAnsi="Consolas" w:cs="Consolas"/>
-          <w:sz w:val="20"/>
-          <w:szCs w:val="20"/>
-        </w:rPr>
-      </w:pPr>
-      <w:r>
-        <w:rPr>
-          <w:rFonts w:ascii="Consolas" w:hAnsi="Consolas" w:cs="Consolas"/>
-          <w:sz w:val="20"/>
-          <w:szCs w:val="20"/>
-        </w:rPr>
-        <w:tab/>
-      </w:r>
-      <w:r>
-        <w:rPr>
-          <w:rFonts w:ascii="Consolas" w:hAnsi="Consolas" w:cs="Consolas"/>
-          <w:sz w:val="20"/>
-          <w:szCs w:val="20"/>
-        </w:rPr>
-        <w:tab/>
-      </w:r>
-      <w:r>
-        <w:rPr>
-          <w:rFonts w:ascii="Consolas" w:hAnsi="Consolas" w:cs="Consolas"/>
-          <w:sz w:val="20"/>
-          <w:szCs w:val="20"/>
-        </w:rPr>
-        <w:tab/>
-      </w:r>
-      <w:proofErr w:type="spellStart"/>
-      <w:r>
-        <w:rPr>
-          <w:rFonts w:ascii="Consolas" w:hAnsi="Consolas" w:cs="Consolas"/>
-          <w:sz w:val="20"/>
-          <w:szCs w:val="20"/>
-        </w:rPr>
-        <w:t>aVar</w:t>
-      </w:r>
-      <w:proofErr w:type="spellEnd"/>
-      <w:r>
-        <w:rPr>
-          <w:rFonts w:ascii="Consolas" w:hAnsi="Consolas" w:cs="Consolas"/>
-          <w:sz w:val="20"/>
-          <w:szCs w:val="20"/>
-        </w:rPr>
-        <w:t xml:space="preserve"> = </w:t>
-      </w:r>
-      <w:proofErr w:type="spellStart"/>
-      <w:r>
-        <w:rPr>
-          <w:rFonts w:ascii="Consolas" w:hAnsi="Consolas" w:cs="Consolas"/>
-          <w:sz w:val="20"/>
-          <w:szCs w:val="20"/>
-        </w:rPr>
-        <w:t>aMean</w:t>
-      </w:r>
-      <w:proofErr w:type="spellEnd"/>
-      <w:r>
-        <w:rPr>
-          <w:rFonts w:ascii="Consolas" w:hAnsi="Consolas" w:cs="Consolas"/>
-          <w:sz w:val="20"/>
-          <w:szCs w:val="20"/>
-        </w:rPr>
-        <w:t xml:space="preserve">+ 5* </w:t>
-      </w:r>
-      <w:proofErr w:type="spellStart"/>
-      <w:r>
-        <w:rPr>
-          <w:rFonts w:ascii="Consolas" w:hAnsi="Consolas" w:cs="Consolas"/>
-          <w:sz w:val="20"/>
-          <w:szCs w:val="20"/>
-        </w:rPr>
-        <w:t>aMean</w:t>
-      </w:r>
-      <w:proofErr w:type="spellEnd"/>
-      <w:r>
-        <w:rPr>
-          <w:rFonts w:ascii="Consolas" w:hAnsi="Consolas" w:cs="Consolas"/>
-          <w:sz w:val="20"/>
-          <w:szCs w:val="20"/>
-        </w:rPr>
-        <w:t xml:space="preserve"> </w:t>
-      </w:r>
-    </w:p>
-    <w:p>
-      <w:pPr>
-        <w:autoSpaceDE w:val="0"/>
-        <w:autoSpaceDN w:val="0"/>
-        <w:adjustRightInd w:val="0"/>
-        <w:spacing w:after="0" w:line="240" w:lineRule="auto"/>
-        <w:rPr>
-          <w:rFonts w:ascii="Consolas" w:hAnsi="Consolas" w:cs="Consolas"/>
-          <w:sz w:val="20"/>
-          <w:szCs w:val="20"/>
-        </w:rPr>
-      </w:pPr>
-      <w:r>
-        <w:rPr>
-          <w:rFonts w:ascii="Consolas" w:hAnsi="Consolas" w:cs="Consolas"/>
-          <w:sz w:val="20"/>
-          <w:szCs w:val="20"/>
-        </w:rPr>
-        <w:tab/>
-      </w:r>
-      <w:r>
-        <w:rPr>
-          <w:rFonts w:ascii="Consolas" w:hAnsi="Consolas" w:cs="Consolas"/>
-          <w:sz w:val="20"/>
-          <w:szCs w:val="20"/>
-        </w:rPr>
-        <w:tab/>
-      </w:r>
-      <w:r>
-        <w:rPr>
-          <w:rFonts w:ascii="Consolas" w:hAnsi="Consolas" w:cs="Consolas"/>
-          <w:sz w:val="20"/>
-          <w:szCs w:val="20"/>
-        </w:rPr>
-        <w:tab/>
-      </w:r>
-      <w:proofErr w:type="spellStart"/>
-      <w:r>
-        <w:rPr>
-          <w:rFonts w:ascii="Consolas" w:hAnsi="Consolas" w:cs="Consolas"/>
-          <w:sz w:val="20"/>
-          <w:szCs w:val="20"/>
-        </w:rPr>
-        <w:t>aVal</w:t>
-      </w:r>
-      <w:proofErr w:type="spellEnd"/>
-      <w:r>
-        <w:rPr>
-          <w:rFonts w:ascii="Consolas" w:hAnsi="Consolas" w:cs="Consolas"/>
-          <w:sz w:val="20"/>
-          <w:szCs w:val="20"/>
-        </w:rPr>
-        <w:t xml:space="preserve"> = </w:t>
-      </w:r>
-      <w:proofErr w:type="gramStart"/>
-      <w:r>
-        <w:rPr>
-          <w:rFonts w:ascii="Consolas" w:hAnsi="Consolas" w:cs="Consolas"/>
-          <w:sz w:val="20"/>
-          <w:szCs w:val="20"/>
-        </w:rPr>
-        <w:t>round( max</w:t>
-      </w:r>
-      <w:proofErr w:type="gramEnd"/>
-      <w:r>
-        <w:rPr>
-          <w:rFonts w:ascii="Consolas" w:hAnsi="Consolas" w:cs="Consolas"/>
-          <w:sz w:val="20"/>
-          <w:szCs w:val="20"/>
-        </w:rPr>
-        <w:t xml:space="preserve">( </w:t>
-      </w:r>
-      <w:proofErr w:type="spellStart"/>
-      <w:r>
-        <w:rPr>
-          <w:rFonts w:ascii="Consolas" w:hAnsi="Consolas" w:cs="Consolas"/>
-          <w:sz w:val="20"/>
-          <w:szCs w:val="20"/>
-        </w:rPr>
-        <w:t>rnorm</w:t>
-      </w:r>
-      <w:proofErr w:type="spellEnd"/>
-      <w:r>
-        <w:rPr>
-          <w:rFonts w:ascii="Consolas" w:hAnsi="Consolas" w:cs="Consolas"/>
-          <w:sz w:val="20"/>
-          <w:szCs w:val="20"/>
-        </w:rPr>
-        <w:t>(1,mean=</w:t>
-      </w:r>
-      <w:proofErr w:type="spellStart"/>
-      <w:r>
-        <w:rPr>
-          <w:rFonts w:ascii="Consolas" w:hAnsi="Consolas" w:cs="Consolas"/>
-          <w:sz w:val="20"/>
-          <w:szCs w:val="20"/>
-        </w:rPr>
-        <w:t>aMean,sd</w:t>
-      </w:r>
-      <w:proofErr w:type="spellEnd"/>
-      <w:r>
-        <w:rPr>
-          <w:rFonts w:ascii="Consolas" w:hAnsi="Consolas" w:cs="Consolas"/>
-          <w:sz w:val="20"/>
-          <w:szCs w:val="20"/>
-        </w:rPr>
-        <w:t>=sqrt(</w:t>
-      </w:r>
-      <w:proofErr w:type="spellStart"/>
-      <w:r>
-        <w:rPr>
-          <w:rFonts w:ascii="Consolas" w:hAnsi="Consolas" w:cs="Consolas"/>
-          <w:sz w:val="20"/>
-          <w:szCs w:val="20"/>
-        </w:rPr>
-        <w:t>aVar</w:t>
-      </w:r>
-      <w:proofErr w:type="spellEnd"/>
-      <w:r>
-        <w:rPr>
-          <w:rFonts w:ascii="Consolas" w:hAnsi="Consolas" w:cs="Consolas"/>
-          <w:sz w:val="20"/>
-          <w:szCs w:val="20"/>
-        </w:rPr>
-        <w:t>)), 1))</w:t>
-      </w:r>
-    </w:p>
-    <w:p>
-      <w:pPr>
-        <w:autoSpaceDE w:val="0"/>
-        <w:autoSpaceDN w:val="0"/>
-        <w:adjustRightInd w:val="0"/>
-        <w:spacing w:after="0" w:line="240" w:lineRule="auto"/>
-        <w:rPr>
-          <w:rFonts w:ascii="Consolas" w:hAnsi="Consolas" w:cs="Consolas"/>
-          <w:sz w:val="20"/>
-          <w:szCs w:val="20"/>
-        </w:rPr>
-      </w:pPr>
-      <w:r>
-        <w:rPr>
-          <w:rFonts w:ascii="Consolas" w:hAnsi="Consolas" w:cs="Consolas"/>
-          <w:sz w:val="20"/>
-          <w:szCs w:val="20"/>
-        </w:rPr>
-        <w:tab/>
-      </w:r>
-      <w:r>
-        <w:rPr>
-          <w:rFonts w:ascii="Consolas" w:hAnsi="Consolas" w:cs="Consolas"/>
-          <w:sz w:val="20"/>
-          <w:szCs w:val="20"/>
-        </w:rPr>
-        <w:tab/>
-      </w:r>
-      <w:r>
-        <w:rPr>
-          <w:rFonts w:ascii="Consolas" w:hAnsi="Consolas" w:cs="Consolas"/>
-          <w:sz w:val="20"/>
-          <w:szCs w:val="20"/>
-        </w:rPr>
-        <w:tab/>
-      </w:r>
-      <w:proofErr w:type="spellStart"/>
-      <w:r>
-        <w:rPr>
-          <w:rFonts w:ascii="Consolas" w:hAnsi="Consolas" w:cs="Consolas"/>
-          <w:sz w:val="20"/>
-          <w:szCs w:val="20"/>
-        </w:rPr>
-        <w:t>vals</w:t>
-      </w:r>
-      <w:proofErr w:type="spellEnd"/>
-      <w:r>
-        <w:rPr>
-          <w:rFonts w:ascii="Consolas" w:hAnsi="Consolas" w:cs="Consolas"/>
-          <w:sz w:val="20"/>
-          <w:szCs w:val="20"/>
-        </w:rPr>
-        <w:t xml:space="preserve">[j] = </w:t>
-      </w:r>
-      <w:proofErr w:type="spellStart"/>
-      <w:r>
-        <w:rPr>
-          <w:rFonts w:ascii="Consolas" w:hAnsi="Consolas" w:cs="Consolas"/>
-          <w:sz w:val="20"/>
-          <w:szCs w:val="20"/>
-        </w:rPr>
-        <w:t>aVal</w:t>
-      </w:r>
-      <w:proofErr w:type="spellEnd"/>
+        <w:t>aMean = j /10</w:t>
+      </w:r>
+    </w:p>
+    <w:p>
+      <w:pPr>
+        <w:autoSpaceDE w:val="0"/>
+        <w:autoSpaceDN w:val="0"/>
+        <w:adjustRightInd w:val="0"/>
+        <w:spacing w:after="0" w:line="240" w:lineRule="auto"/>
+        <w:rPr>
+          <w:rFonts w:ascii="Consolas" w:hAnsi="Consolas" w:cs="Consolas"/>
+          <w:sz w:val="20"/>
+          <w:szCs w:val="20"/>
+        </w:rPr>
+      </w:pPr>
+      <w:r>
+        <w:rPr>
+          <w:rFonts w:ascii="Consolas" w:hAnsi="Consolas" w:cs="Consolas"/>
+          <w:sz w:val="20"/>
+          <w:szCs w:val="20"/>
+        </w:rPr>
+        <w:tab/>
+      </w:r>
+      <w:r>
+        <w:rPr>
+          <w:rFonts w:ascii="Consolas" w:hAnsi="Consolas" w:cs="Consolas"/>
+          <w:sz w:val="20"/>
+          <w:szCs w:val="20"/>
+        </w:rPr>
+        <w:tab/>
+      </w:r>
+      <w:r>
+        <w:rPr>
+          <w:rFonts w:ascii="Consolas" w:hAnsi="Consolas" w:cs="Consolas"/>
+          <w:sz w:val="20"/>
+          <w:szCs w:val="20"/>
+        </w:rPr>
+        <w:tab/>
+        <w:t>aMean = max( aMean,5)</w:t>
+      </w:r>
+    </w:p>
+    <w:p>
+      <w:pPr>
+        <w:autoSpaceDE w:val="0"/>
+        <w:autoSpaceDN w:val="0"/>
+        <w:adjustRightInd w:val="0"/>
+        <w:spacing w:after="0" w:line="240" w:lineRule="auto"/>
+        <w:rPr>
+          <w:rFonts w:ascii="Consolas" w:hAnsi="Consolas" w:cs="Consolas"/>
+          <w:sz w:val="20"/>
+          <w:szCs w:val="20"/>
+        </w:rPr>
+      </w:pPr>
+      <w:r>
+        <w:rPr>
+          <w:rFonts w:ascii="Consolas" w:hAnsi="Consolas" w:cs="Consolas"/>
+          <w:sz w:val="20"/>
+          <w:szCs w:val="20"/>
+        </w:rPr>
+        <w:tab/>
+      </w:r>
+      <w:r>
+        <w:rPr>
+          <w:rFonts w:ascii="Consolas" w:hAnsi="Consolas" w:cs="Consolas"/>
+          <w:sz w:val="20"/>
+          <w:szCs w:val="20"/>
+        </w:rPr>
+        <w:tab/>
+      </w:r>
+      <w:r>
+        <w:rPr>
+          <w:rFonts w:ascii="Consolas" w:hAnsi="Consolas" w:cs="Consolas"/>
+          <w:sz w:val="20"/>
+          <w:szCs w:val="20"/>
+        </w:rPr>
+        <w:tab/>
+        <w:t xml:space="preserve">aVar = aMean+ 5* aMean </w:t>
+      </w:r>
+    </w:p>
+    <w:p>
+      <w:pPr>
+        <w:autoSpaceDE w:val="0"/>
+        <w:autoSpaceDN w:val="0"/>
+        <w:adjustRightInd w:val="0"/>
+        <w:spacing w:after="0" w:line="240" w:lineRule="auto"/>
+        <w:rPr>
+          <w:rFonts w:ascii="Consolas" w:hAnsi="Consolas" w:cs="Consolas"/>
+          <w:sz w:val="20"/>
+          <w:szCs w:val="20"/>
+        </w:rPr>
+      </w:pPr>
+      <w:r>
+        <w:rPr>
+          <w:rFonts w:ascii="Consolas" w:hAnsi="Consolas" w:cs="Consolas"/>
+          <w:sz w:val="20"/>
+          <w:szCs w:val="20"/>
+        </w:rPr>
+        <w:tab/>
+      </w:r>
+      <w:r>
+        <w:rPr>
+          <w:rFonts w:ascii="Consolas" w:hAnsi="Consolas" w:cs="Consolas"/>
+          <w:sz w:val="20"/>
+          <w:szCs w:val="20"/>
+        </w:rPr>
+        <w:tab/>
+      </w:r>
+      <w:r>
+        <w:rPr>
+          <w:rFonts w:ascii="Consolas" w:hAnsi="Consolas" w:cs="Consolas"/>
+          <w:sz w:val="20"/>
+          <w:szCs w:val="20"/>
+        </w:rPr>
+        <w:tab/>
+        <w:t>aVal = round( max( rnorm(1,mean=aMean,sd=sqrt(aVar)), 1))</w:t>
+      </w:r>
+    </w:p>
+    <w:p>
+      <w:pPr>
+        <w:autoSpaceDE w:val="0"/>
+        <w:autoSpaceDN w:val="0"/>
+        <w:adjustRightInd w:val="0"/>
+        <w:spacing w:after="0" w:line="240" w:lineRule="auto"/>
+        <w:rPr>
+          <w:rFonts w:ascii="Consolas" w:hAnsi="Consolas" w:cs="Consolas"/>
+          <w:sz w:val="20"/>
+          <w:szCs w:val="20"/>
+        </w:rPr>
+      </w:pPr>
+      <w:r>
+        <w:rPr>
+          <w:rFonts w:ascii="Consolas" w:hAnsi="Consolas" w:cs="Consolas"/>
+          <w:sz w:val="20"/>
+          <w:szCs w:val="20"/>
+        </w:rPr>
+        <w:tab/>
+      </w:r>
+      <w:r>
+        <w:rPr>
+          <w:rFonts w:ascii="Consolas" w:hAnsi="Consolas" w:cs="Consolas"/>
+          <w:sz w:val="20"/>
+          <w:szCs w:val="20"/>
+        </w:rPr>
+        <w:tab/>
+      </w:r>
+      <w:r>
+        <w:rPr>
+          <w:rFonts w:ascii="Consolas" w:hAnsi="Consolas" w:cs="Consolas"/>
+          <w:sz w:val="20"/>
+          <w:szCs w:val="20"/>
+        </w:rPr>
+        <w:tab/>
+        <w:t>vals[j] = aVal</w:t>
+      </w:r>
     </w:p>
     <w:p>
       <w:pPr>
@@ -1973,183 +1468,67 @@
           <w:szCs w:val="20"/>
         </w:rPr>
         <w:tab/>
-      </w:r>
-      <w:proofErr w:type="spellStart"/>
-      <w:r>
-        <w:rPr>
-          <w:rFonts w:ascii="Consolas" w:hAnsi="Consolas" w:cs="Consolas"/>
-          <w:sz w:val="20"/>
-          <w:szCs w:val="20"/>
-        </w:rPr>
-        <w:t>colName</w:t>
-      </w:r>
-      <w:proofErr w:type="spellEnd"/>
-      <w:r>
-        <w:rPr>
-          <w:rFonts w:ascii="Consolas" w:hAnsi="Consolas" w:cs="Consolas"/>
-          <w:sz w:val="20"/>
-          <w:szCs w:val="20"/>
-        </w:rPr>
-        <w:t xml:space="preserve"> &lt;- </w:t>
-      </w:r>
-      <w:proofErr w:type="gramStart"/>
-      <w:r>
-        <w:rPr>
-          <w:rFonts w:ascii="Consolas" w:hAnsi="Consolas" w:cs="Consolas"/>
-          <w:sz w:val="20"/>
-          <w:szCs w:val="20"/>
-        </w:rPr>
-        <w:t>paste( "</w:t>
-      </w:r>
-      <w:proofErr w:type="gramEnd"/>
-      <w:r>
-        <w:rPr>
-          <w:rFonts w:ascii="Consolas" w:hAnsi="Consolas" w:cs="Consolas"/>
-          <w:sz w:val="20"/>
-          <w:szCs w:val="20"/>
-        </w:rPr>
-        <w:t xml:space="preserve">sample" , </w:t>
-      </w:r>
-      <w:proofErr w:type="spellStart"/>
-      <w:r>
-        <w:rPr>
-          <w:rFonts w:ascii="Consolas" w:hAnsi="Consolas" w:cs="Consolas"/>
-          <w:sz w:val="20"/>
-          <w:szCs w:val="20"/>
-        </w:rPr>
-        <w:t>i</w:t>
-      </w:r>
-      <w:proofErr w:type="spellEnd"/>
-      <w:r>
-        <w:rPr>
-          <w:rFonts w:ascii="Consolas" w:hAnsi="Consolas" w:cs="Consolas"/>
-          <w:sz w:val="20"/>
-          <w:szCs w:val="20"/>
-        </w:rPr>
-        <w:t xml:space="preserve"> ,</w:t>
-      </w:r>
-      <w:proofErr w:type="spellStart"/>
-      <w:r>
-        <w:rPr>
-          <w:rFonts w:ascii="Consolas" w:hAnsi="Consolas" w:cs="Consolas"/>
-          <w:sz w:val="20"/>
-          <w:szCs w:val="20"/>
-        </w:rPr>
-        <w:t>sep</w:t>
-      </w:r>
-      <w:proofErr w:type="spellEnd"/>
-      <w:r>
-        <w:rPr>
-          <w:rFonts w:ascii="Consolas" w:hAnsi="Consolas" w:cs="Consolas"/>
-          <w:sz w:val="20"/>
-          <w:szCs w:val="20"/>
-        </w:rPr>
-        <w:t>="")</w:t>
-      </w:r>
-    </w:p>
-    <w:p>
-      <w:pPr>
-        <w:autoSpaceDE w:val="0"/>
-        <w:autoSpaceDN w:val="0"/>
-        <w:adjustRightInd w:val="0"/>
-        <w:spacing w:after="0" w:line="240" w:lineRule="auto"/>
-        <w:rPr>
-          <w:rFonts w:ascii="Consolas" w:hAnsi="Consolas" w:cs="Consolas"/>
-          <w:sz w:val="20"/>
-          <w:szCs w:val="20"/>
-        </w:rPr>
-      </w:pPr>
-      <w:r>
-        <w:rPr>
-          <w:rFonts w:ascii="Consolas" w:hAnsi="Consolas" w:cs="Consolas"/>
-          <w:sz w:val="20"/>
-          <w:szCs w:val="20"/>
-        </w:rPr>
-        <w:tab/>
-      </w:r>
-      <w:r>
-        <w:rPr>
-          <w:rFonts w:ascii="Consolas" w:hAnsi="Consolas" w:cs="Consolas"/>
-          <w:sz w:val="20"/>
-          <w:szCs w:val="20"/>
-        </w:rPr>
-        <w:tab/>
-      </w:r>
-    </w:p>
-    <w:p>
-      <w:pPr>
-        <w:autoSpaceDE w:val="0"/>
-        <w:autoSpaceDN w:val="0"/>
-        <w:adjustRightInd w:val="0"/>
-        <w:spacing w:after="0" w:line="240" w:lineRule="auto"/>
-        <w:rPr>
-          <w:rFonts w:ascii="Consolas" w:hAnsi="Consolas" w:cs="Consolas"/>
-          <w:sz w:val="20"/>
-          <w:szCs w:val="20"/>
-        </w:rPr>
-      </w:pPr>
-      <w:r>
-        <w:rPr>
-          <w:rFonts w:ascii="Consolas" w:hAnsi="Consolas" w:cs="Consolas"/>
-          <w:sz w:val="20"/>
-          <w:szCs w:val="20"/>
-        </w:rPr>
-        <w:tab/>
-      </w:r>
-      <w:r>
-        <w:rPr>
-          <w:rFonts w:ascii="Consolas" w:hAnsi="Consolas" w:cs="Consolas"/>
-          <w:sz w:val="20"/>
-          <w:szCs w:val="20"/>
-        </w:rPr>
-        <w:tab/>
-      </w:r>
-      <w:proofErr w:type="spellStart"/>
-      <w:r>
-        <w:rPr>
-          <w:rFonts w:ascii="Consolas" w:hAnsi="Consolas" w:cs="Consolas"/>
-          <w:sz w:val="20"/>
-          <w:szCs w:val="20"/>
-        </w:rPr>
-        <w:t>myFrame</w:t>
-      </w:r>
-      <w:proofErr w:type="spellEnd"/>
-      <w:r>
-        <w:rPr>
-          <w:rFonts w:ascii="Consolas" w:hAnsi="Consolas" w:cs="Consolas"/>
-          <w:sz w:val="20"/>
-          <w:szCs w:val="20"/>
-        </w:rPr>
-        <w:t>[[</w:t>
-      </w:r>
-      <w:proofErr w:type="spellStart"/>
-      <w:r>
-        <w:rPr>
-          <w:rFonts w:ascii="Consolas" w:hAnsi="Consolas" w:cs="Consolas"/>
-          <w:sz w:val="20"/>
-          <w:szCs w:val="20"/>
-        </w:rPr>
-        <w:t>colName</w:t>
-      </w:r>
-      <w:proofErr w:type="spellEnd"/>
-      <w:r>
-        <w:rPr>
-          <w:rFonts w:ascii="Consolas" w:hAnsi="Consolas" w:cs="Consolas"/>
-          <w:sz w:val="20"/>
-          <w:szCs w:val="20"/>
-        </w:rPr>
-        <w:t xml:space="preserve">]] = </w:t>
-      </w:r>
-      <w:proofErr w:type="spellStart"/>
-      <w:r>
-        <w:rPr>
-          <w:rFonts w:ascii="Consolas" w:hAnsi="Consolas" w:cs="Consolas"/>
-          <w:sz w:val="20"/>
-          <w:szCs w:val="20"/>
-        </w:rPr>
-        <w:t>vals</w:t>
-      </w:r>
-      <w:proofErr w:type="spellEnd"/>
+        <w:t>colName &lt;- paste( "sample" , i ,sep="")</w:t>
+      </w:r>
+    </w:p>
+    <w:p>
+      <w:pPr>
+        <w:autoSpaceDE w:val="0"/>
+        <w:autoSpaceDN w:val="0"/>
+        <w:adjustRightInd w:val="0"/>
+        <w:spacing w:after="0" w:line="240" w:lineRule="auto"/>
+        <w:rPr>
+          <w:rFonts w:ascii="Consolas" w:hAnsi="Consolas" w:cs="Consolas"/>
+          <w:sz w:val="20"/>
+          <w:szCs w:val="20"/>
+        </w:rPr>
+      </w:pPr>
+      <w:r>
+        <w:rPr>
+          <w:rFonts w:ascii="Consolas" w:hAnsi="Consolas" w:cs="Consolas"/>
+          <w:sz w:val="20"/>
+          <w:szCs w:val="20"/>
+        </w:rPr>
+        <w:tab/>
+      </w:r>
+      <w:r>
+        <w:rPr>
+          <w:rFonts w:ascii="Consolas" w:hAnsi="Consolas" w:cs="Consolas"/>
+          <w:sz w:val="20"/>
+          <w:szCs w:val="20"/>
+        </w:rPr>
+        <w:tab/>
+      </w:r>
+    </w:p>
+    <w:p>
+      <w:pPr>
+        <w:autoSpaceDE w:val="0"/>
+        <w:autoSpaceDN w:val="0"/>
+        <w:adjustRightInd w:val="0"/>
+        <w:spacing w:after="0" w:line="240" w:lineRule="auto"/>
+        <w:rPr>
+          <w:rFonts w:ascii="Consolas" w:hAnsi="Consolas" w:cs="Consolas"/>
+          <w:sz w:val="20"/>
+          <w:szCs w:val="20"/>
+        </w:rPr>
+      </w:pPr>
+      <w:r>
+        <w:rPr>
+          <w:rFonts w:ascii="Consolas" w:hAnsi="Consolas" w:cs="Consolas"/>
+          <w:sz w:val="20"/>
+          <w:szCs w:val="20"/>
+        </w:rPr>
+        <w:tab/>
+      </w:r>
+      <w:r>
+        <w:rPr>
+          <w:rFonts w:ascii="Consolas" w:hAnsi="Consolas" w:cs="Consolas"/>
+          <w:sz w:val="20"/>
+          <w:szCs w:val="20"/>
+        </w:rPr>
+        <w:tab/>
+        <w:t>myFrame[[colName]] = vals</w:t>
+      </w:r>
     </w:p>
     <w:p>
       <w:pPr>
@@ -2197,92 +1576,34 @@
           <w:szCs w:val="20"/>
         </w:rPr>
       </w:pPr>
-      <w:proofErr w:type="spellStart"/>
-      <w:r>
-        <w:rPr>
-          <w:rFonts w:ascii="Consolas" w:hAnsi="Consolas" w:cs="Consolas"/>
-          <w:sz w:val="20"/>
-          <w:szCs w:val="20"/>
-        </w:rPr>
-        <w:t>myFrame</w:t>
-      </w:r>
-      <w:proofErr w:type="spellEnd"/>
-      <w:r>
-        <w:rPr>
-          <w:rFonts w:ascii="Consolas" w:hAnsi="Consolas" w:cs="Consolas"/>
-          <w:sz w:val="20"/>
-          <w:szCs w:val="20"/>
-        </w:rPr>
-        <w:t>["</w:t>
-      </w:r>
-      <w:proofErr w:type="spellStart"/>
-      <w:r>
-        <w:rPr>
-          <w:rFonts w:ascii="Consolas" w:hAnsi="Consolas" w:cs="Consolas"/>
-          <w:sz w:val="20"/>
-          <w:szCs w:val="20"/>
-        </w:rPr>
-        <w:t>tempColumn</w:t>
-      </w:r>
-      <w:proofErr w:type="spellEnd"/>
-      <w:r>
-        <w:rPr>
-          <w:rFonts w:ascii="Consolas" w:hAnsi="Consolas" w:cs="Consolas"/>
-          <w:sz w:val="20"/>
-          <w:szCs w:val="20"/>
-        </w:rPr>
-        <w:t>"] &lt;- NULL</w:t>
-      </w:r>
-    </w:p>
-    <w:p>
-      <w:pPr>
-        <w:autoSpaceDE w:val="0"/>
-        <w:autoSpaceDN w:val="0"/>
-        <w:adjustRightInd w:val="0"/>
-        <w:spacing w:after="0" w:line="240" w:lineRule="auto"/>
-        <w:rPr>
-          <w:rFonts w:ascii="Consolas" w:hAnsi="Consolas" w:cs="Consolas"/>
-          <w:sz w:val="20"/>
-          <w:szCs w:val="20"/>
-        </w:rPr>
-      </w:pPr>
-      <w:proofErr w:type="spellStart"/>
-      <w:proofErr w:type="gramStart"/>
-      <w:r>
-        <w:rPr>
-          <w:rFonts w:ascii="Consolas" w:hAnsi="Consolas" w:cs="Consolas"/>
-          <w:sz w:val="20"/>
-          <w:szCs w:val="20"/>
-        </w:rPr>
-        <w:t>row.names</w:t>
-      </w:r>
-      <w:proofErr w:type="spellEnd"/>
-      <w:proofErr w:type="gramEnd"/>
-      <w:r>
-        <w:rPr>
-          <w:rFonts w:ascii="Consolas" w:hAnsi="Consolas" w:cs="Consolas"/>
-          <w:sz w:val="20"/>
-          <w:szCs w:val="20"/>
-        </w:rPr>
-        <w:t>(</w:t>
-      </w:r>
-      <w:proofErr w:type="spellStart"/>
-      <w:r>
-        <w:rPr>
-          <w:rFonts w:ascii="Consolas" w:hAnsi="Consolas" w:cs="Consolas"/>
-          <w:sz w:val="20"/>
-          <w:szCs w:val="20"/>
-        </w:rPr>
-        <w:t>myFrame</w:t>
-      </w:r>
-      <w:proofErr w:type="spellEnd"/>
-      <w:r>
-        <w:rPr>
-          <w:rFonts w:ascii="Consolas" w:hAnsi="Consolas" w:cs="Consolas"/>
-          <w:sz w:val="20"/>
-          <w:szCs w:val="20"/>
-        </w:rPr>
-        <w:t>) &lt;- paste("Gene_",1:numRows,sep="")</w:t>
+      <w:r>
+        <w:rPr>
+          <w:rFonts w:ascii="Consolas" w:hAnsi="Consolas" w:cs="Consolas"/>
+          <w:sz w:val="20"/>
+          <w:szCs w:val="20"/>
+        </w:rPr>
+        <w:t>myFrame["tempColumn"] &lt;- NULL</w:t>
+      </w:r>
+    </w:p>
+    <w:p>
+      <w:pPr>
+        <w:autoSpaceDE w:val="0"/>
+        <w:autoSpaceDN w:val="0"/>
+        <w:adjustRightInd w:val="0"/>
+        <w:spacing w:after="0" w:line="240" w:lineRule="auto"/>
+        <w:rPr>
+          <w:rFonts w:ascii="Consolas" w:hAnsi="Consolas" w:cs="Consolas"/>
+          <w:sz w:val="20"/>
+          <w:szCs w:val="20"/>
+        </w:rPr>
+      </w:pPr>
+      <w:r>
+        <w:rPr>
+          <w:rFonts w:ascii="Consolas" w:hAnsi="Consolas" w:cs="Consolas"/>
+          <w:sz w:val="20"/>
+          <w:szCs w:val="20"/>
+        </w:rPr>
+        <w:t>row.names(myFrame) &lt;- paste("Gene_",1:numRows,sep="")</w:t>
       </w:r>
     </w:p>
     <w:p/>
@@ -2303,15 +1624,7 @@
         </w:numPr>
       </w:pPr>
       <w:r>
-        <w:t xml:space="preserve">Use a simple threshold of p &lt;0.05.  How many significant hits would you expect to find if the null hypothesis is always true?  How many hits did you </w:t>
-      </w:r>
-      <w:proofErr w:type="gramStart"/>
-      <w:r>
-        <w:t>actually find</w:t>
-      </w:r>
-      <w:proofErr w:type="gramEnd"/>
-      <w:r>
-        <w:t xml:space="preserve"> in your run?  </w:t>
+        <w:t xml:space="preserve">Use a simple threshold of p &lt;0.05.  How many significant hits would you expect to find if the null hypothesis is always true?  How many hits did you actually find in your run?  </w:t>
       </w:r>
       <w:r>
         <w:t xml:space="preserve">  </w:t>
@@ -2354,6 +1667,14 @@
       <w:pPr>
         <w:pStyle w:val="ListParagraph"/>
       </w:pPr>
+      <w:r>
+        <w:t>The desired threshold / number of tests</w:t>
+      </w:r>
+    </w:p>
+    <w:p>
+      <w:pPr>
+        <w:pStyle w:val="ListParagraph"/>
+      </w:pPr>
     </w:p>
     <w:p>
       <w:pPr>
@@ -2380,42 +1701,13 @@
         <w:t xml:space="preserve"> of p &lt; 0.05</w:t>
       </w:r>
       <w:r>
-        <w:t xml:space="preserve"> (which R can do for you </w:t>
-      </w:r>
-      <w:proofErr w:type="gramStart"/>
-      <w:r>
-        <w:t xml:space="preserve">with  </w:t>
-      </w:r>
-      <w:proofErr w:type="spellStart"/>
-      <w:r>
-        <w:t>p</w:t>
-      </w:r>
-      <w:proofErr w:type="gramEnd"/>
-      <w:r>
-        <w:t>.adjust</w:t>
-      </w:r>
-      <w:proofErr w:type="spellEnd"/>
-      <w:r>
-        <w:t>(</w:t>
-      </w:r>
-      <w:proofErr w:type="spellStart"/>
-      <w:r>
-        <w:t>pvals,method</w:t>
-      </w:r>
-      <w:proofErr w:type="spellEnd"/>
-      <w:r>
-        <w:t>="BH")</w:t>
-      </w:r>
-      <w:r>
-        <w:t xml:space="preserve"> if </w:t>
-      </w:r>
-      <w:proofErr w:type="spellStart"/>
-      <w:r>
-        <w:t>pvals</w:t>
-      </w:r>
-      <w:proofErr w:type="spellEnd"/>
-      <w:r>
-        <w:t xml:space="preserve"> is a vector that holds the unadjusted p-values</w:t>
+        <w:t xml:space="preserve"> (which R can do for you with  </w:t>
+      </w:r>
+      <w:r>
+        <w:t>p.adjust(pvals,method="BH")</w:t>
+      </w:r>
+      <w:r>
+        <w:t xml:space="preserve"> if pvals is a vector that holds the unadjusted p-values</w:t>
       </w:r>
       <w:r>
         <w:t xml:space="preserve">).  How many hits do you find with the </w:t>
@@ -2424,19 +1716,37 @@
         <w:t xml:space="preserve">BH </w:t>
       </w:r>
       <w:r>
-        <w:t>adjusted p-</w:t>
-      </w:r>
-      <w:proofErr w:type="gramStart"/>
-      <w:r>
-        <w:t>values.</w:t>
-      </w:r>
-      <w:proofErr w:type="gramEnd"/>
+        <w:t xml:space="preserve">adjusted p-values. </w:t>
+      </w:r>
       <w:r>
         <w:t xml:space="preserve"> </w:t>
       </w:r>
-      <w:r>
-        <w:t xml:space="preserve"> </w:t>
-      </w:r>
+    </w:p>
+    <w:p>
+      <w:pPr>
+        <w:pStyle w:val="ListParagraph"/>
+        <w:numPr>
+          <w:ilvl w:val="0"/>
+          <w:numId w:val="4"/>
+        </w:numPr>
+      </w:pPr>
+      <w:r>
+        <w:t>Rank all of the p-values in ascending order.  The rank of each value = K</w:t>
+      </w:r>
+    </w:p>
+    <w:p>
+      <w:pPr>
+        <w:pStyle w:val="ListParagraph"/>
+        <w:numPr>
+          <w:ilvl w:val="0"/>
+          <w:numId w:val="4"/>
+        </w:numPr>
+      </w:pPr>
+      <w:r>
+        <w:t>N * p / K &gt; threshold</w:t>
+      </w:r>
+      <w:bookmarkStart w:id="0" w:name="_GoBack"/>
+      <w:bookmarkEnd w:id="0"/>
     </w:p>
     <w:p>
       <w:pPr>
@@ -2550,6 +1860,119 @@
     </w:lvl>
   </w:abstractNum>
   <w:abstractNum w:abstractNumId="1" w15:restartNumberingAfterBreak="0">
+    <w:nsid w:val="5B9352A3"/>
+    <w:multiLevelType w:val="hybridMultilevel"/>
+    <w:tmpl w:val="EED2B330"/>
+    <w:lvl w:ilvl="0" w:tplc="04090001">
+      <w:start w:val="1"/>
+      <w:numFmt w:val="bullet"/>
+      <w:lvlText w:val=""/>
+      <w:lvlJc w:val="left"/>
+      <w:pPr>
+        <w:ind w:left="1440" w:hanging="360"/>
+      </w:pPr>
+      <w:rPr>
+        <w:rFonts w:ascii="Symbol" w:hAnsi="Symbol" w:hint="default"/>
+      </w:rPr>
+    </w:lvl>
+    <w:lvl w:ilvl="1" w:tplc="04090003" w:tentative="1">
+      <w:start w:val="1"/>
+      <w:numFmt w:val="bullet"/>
+      <w:lvlText w:val="o"/>
+      <w:lvlJc w:val="left"/>
+      <w:pPr>
+        <w:ind w:left="2160" w:hanging="360"/>
+      </w:pPr>
+      <w:rPr>
+        <w:rFonts w:ascii="Courier New" w:hAnsi="Courier New" w:cs="Courier New" w:hint="default"/>
+      </w:rPr>
+    </w:lvl>
+    <w:lvl w:ilvl="2" w:tplc="04090005" w:tentative="1">
+      <w:start w:val="1"/>
+      <w:numFmt w:val="bullet"/>
+      <w:lvlText w:val=""/>
+      <w:lvlJc w:val="left"/>
+      <w:pPr>
+        <w:ind w:left="2880" w:hanging="360"/>
+      </w:pPr>
+      <w:rPr>
+        <w:rFonts w:ascii="Wingdings" w:hAnsi="Wingdings" w:hint="default"/>
+      </w:rPr>
+    </w:lvl>
+    <w:lvl w:ilvl="3" w:tplc="04090001" w:tentative="1">
+      <w:start w:val="1"/>
+      <w:numFmt w:val="bullet"/>
+      <w:lvlText w:val=""/>
+      <w:lvlJc w:val="left"/>
+      <w:pPr>
+        <w:ind w:left="3600" w:hanging="360"/>
+      </w:pPr>
+      <w:rPr>
+        <w:rFonts w:ascii="Symbol" w:hAnsi="Symbol" w:hint="default"/>
+      </w:rPr>
+    </w:lvl>
+    <w:lvl w:ilvl="4" w:tplc="04090003" w:tentative="1">
+      <w:start w:val="1"/>
+      <w:numFmt w:val="bullet"/>
+      <w:lvlText w:val="o"/>
+      <w:lvlJc w:val="left"/>
+      <w:pPr>
+        <w:ind w:left="4320" w:hanging="360"/>
+      </w:pPr>
+      <w:rPr>
+        <w:rFonts w:ascii="Courier New" w:hAnsi="Courier New" w:cs="Courier New" w:hint="default"/>
+      </w:rPr>
+    </w:lvl>
+    <w:lvl w:ilvl="5" w:tplc="04090005" w:tentative="1">
+      <w:start w:val="1"/>
+      <w:numFmt w:val="bullet"/>
+      <w:lvlText w:val=""/>
+      <w:lvlJc w:val="left"/>
+      <w:pPr>
+        <w:ind w:left="5040" w:hanging="360"/>
+      </w:pPr>
+      <w:rPr>
+        <w:rFonts w:ascii="Wingdings" w:hAnsi="Wingdings" w:hint="default"/>
+      </w:rPr>
+    </w:lvl>
+    <w:lvl w:ilvl="6" w:tplc="04090001" w:tentative="1">
+      <w:start w:val="1"/>
+      <w:numFmt w:val="bullet"/>
+      <w:lvlText w:val=""/>
+      <w:lvlJc w:val="left"/>
+      <w:pPr>
+        <w:ind w:left="5760" w:hanging="360"/>
+      </w:pPr>
+      <w:rPr>
+        <w:rFonts w:ascii="Symbol" w:hAnsi="Symbol" w:hint="default"/>
+      </w:rPr>
+    </w:lvl>
+    <w:lvl w:ilvl="7" w:tplc="04090003" w:tentative="1">
+      <w:start w:val="1"/>
+      <w:numFmt w:val="bullet"/>
+      <w:lvlText w:val="o"/>
+      <w:lvlJc w:val="left"/>
+      <w:pPr>
+        <w:ind w:left="6480" w:hanging="360"/>
+      </w:pPr>
+      <w:rPr>
+        <w:rFonts w:ascii="Courier New" w:hAnsi="Courier New" w:cs="Courier New" w:hint="default"/>
+      </w:rPr>
+    </w:lvl>
+    <w:lvl w:ilvl="8" w:tplc="04090005" w:tentative="1">
+      <w:start w:val="1"/>
+      <w:numFmt w:val="bullet"/>
+      <w:lvlText w:val=""/>
+      <w:lvlJc w:val="left"/>
+      <w:pPr>
+        <w:ind w:left="7200" w:hanging="360"/>
+      </w:pPr>
+      <w:rPr>
+        <w:rFonts w:ascii="Wingdings" w:hAnsi="Wingdings" w:hint="default"/>
+      </w:rPr>
+    </w:lvl>
+  </w:abstractNum>
+  <w:abstractNum w:abstractNumId="2" w15:restartNumberingAfterBreak="0">
     <w:nsid w:val="668418FC"/>
     <w:multiLevelType w:val="hybridMultilevel"/>
     <w:tmpl w:val="2842D644"/>
@@ -2638,7 +2061,7 @@
       </w:pPr>
     </w:lvl>
   </w:abstractNum>
-  <w:abstractNum w:abstractNumId="2" w15:restartNumberingAfterBreak="0">
+  <w:abstractNum w:abstractNumId="3" w15:restartNumberingAfterBreak="0">
     <w:nsid w:val="6DEC52A7"/>
     <w:multiLevelType w:val="hybridMultilevel"/>
     <w:tmpl w:val="55343568"/>
@@ -2728,13 +2151,16 @@
     </w:lvl>
   </w:abstractNum>
   <w:num w:numId="1">
-    <w:abstractNumId w:val="2"/>
+    <w:abstractNumId w:val="3"/>
   </w:num>
   <w:num w:numId="2">
-    <w:abstractNumId w:val="1"/>
+    <w:abstractNumId w:val="2"/>
   </w:num>
   <w:num w:numId="3">
     <w:abstractNumId w:val="0"/>
+  </w:num>
+  <w:num w:numId="4">
+    <w:abstractNumId w:val="1"/>
   </w:num>
 </w:numbering>
 </file>

</xml_diff>

<commit_message>
Final Lab 7 Version
</commit_message>
<xml_diff>
--- a/labs/lab07/Lab07.docx
+++ b/labs/lab07/Lab07.docx
@@ -554,7 +554,6 @@
                 <w:szCs w:val="24"/>
               </w:rPr>
             </w:pPr>
-            <w:bookmarkStart w:id="0" w:name="_GoBack"/>
             <w:r>
               <w:rPr>
                 <w:rFonts w:ascii="Times New Roman" w:eastAsia="Times New Roman" w:hAnsi="Times New Roman" w:cs="Times New Roman"/>
@@ -594,7 +593,6 @@
           </w:p>
         </w:tc>
       </w:tr>
-      <w:bookmarkEnd w:id="0"/>
     </w:tbl>
     <w:p>
       <w:pPr>
@@ -715,6 +713,47 @@
           <w:sz w:val="24"/>
           <w:szCs w:val="24"/>
         </w:rPr>
+        <w:t xml:space="preserve">  </w:t>
+      </w:r>
+      <w:r>
+        <w:rPr>
+          <w:rFonts w:ascii="Times New Roman" w:eastAsia="Times New Roman" w:hAnsi="Times New Roman" w:cs="Times New Roman"/>
+          <w:color w:val="000000"/>
+          <w:sz w:val="24"/>
+          <w:szCs w:val="24"/>
+          <w:highlight w:val="yellow"/>
+        </w:rPr>
+        <w:t xml:space="preserve">The R code is located at </w:t>
+      </w:r>
+      <w:hyperlink r:id="rId7" w:history="1">
+        <w:r>
+          <w:rPr>
+            <w:rStyle w:val="Hyperlink"/>
+            <w:rFonts w:ascii="Times New Roman" w:eastAsia="Times New Roman" w:hAnsi="Times New Roman" w:cs="Times New Roman"/>
+            <w:sz w:val="24"/>
+            <w:szCs w:val="24"/>
+            <w:highlight w:val="yellow"/>
+          </w:rPr>
+          <w:t>this link</w:t>
+        </w:r>
+      </w:hyperlink>
+      <w:r>
+        <w:rPr>
+          <w:rFonts w:ascii="Times New Roman" w:eastAsia="Times New Roman" w:hAnsi="Times New Roman" w:cs="Times New Roman"/>
+          <w:color w:val="000000"/>
+          <w:sz w:val="24"/>
+          <w:szCs w:val="24"/>
+          <w:highlight w:val="yellow"/>
+        </w:rPr>
+        <w:t>.</w:t>
+      </w:r>
+      <w:r>
+        <w:rPr>
+          <w:rFonts w:ascii="Times New Roman" w:eastAsia="Times New Roman" w:hAnsi="Times New Roman" w:cs="Times New Roman"/>
+          <w:color w:val="000000"/>
+          <w:sz w:val="24"/>
+          <w:szCs w:val="24"/>
+        </w:rPr>
         <w:br/>
       </w:r>
     </w:p>
@@ -736,9 +775,9 @@
           <w:noProof/>
         </w:rPr>
         <w:drawing>
-          <wp:inline distT="0" distB="0" distL="0" distR="0" wp14:anchorId="621772BA" wp14:editId="3902A56B">
-            <wp:extent cx="4691618" cy="2451132"/>
-            <wp:effectExtent l="0" t="0" r="0" b="6350"/>
+          <wp:inline distT="0" distB="0" distL="0" distR="0" wp14:anchorId="621772BA" wp14:editId="54FD3584">
+            <wp:extent cx="4595124" cy="2400720"/>
+            <wp:effectExtent l="0" t="0" r="0" b="0"/>
             <wp:docPr id="1" name="Picture 1"/>
             <wp:cNvGraphicFramePr>
               <a:graphicFrameLocks xmlns:a="http://schemas.openxmlformats.org/drawingml/2006/main" noChangeAspect="1"/>
@@ -751,7 +790,7 @@
                     <pic:cNvPicPr/>
                   </pic:nvPicPr>
                   <pic:blipFill>
-                    <a:blip r:embed="rId7"/>
+                    <a:blip r:embed="rId8"/>
                     <a:stretch>
                       <a:fillRect/>
                     </a:stretch>
@@ -759,7 +798,7 @@
                   <pic:spPr>
                     <a:xfrm>
                       <a:off x="0" y="0"/>
-                      <a:ext cx="4708680" cy="2460046"/>
+                      <a:ext cx="4616180" cy="2411721"/>
                     </a:xfrm>
                     <a:prstGeom prst="rect">
                       <a:avLst/>
@@ -793,6 +832,7 @@
           <w:color w:val="000000"/>
           <w:sz w:val="24"/>
           <w:szCs w:val="24"/>
+          <w:highlight w:val="yellow"/>
         </w:rPr>
         <w:t>Figure 1:</w:t>
       </w:r>
@@ -802,6 +842,7 @@
           <w:color w:val="000000"/>
           <w:sz w:val="24"/>
           <w:szCs w:val="24"/>
+          <w:highlight w:val="yellow"/>
         </w:rPr>
         <w:t xml:space="preserve">  Expected Tournament Payoff</w:t>
       </w:r>
@@ -1098,26 +1139,57 @@
           <w:rFonts w:ascii="Times New Roman" w:hAnsi="Times New Roman" w:cs="Times New Roman"/>
           <w:sz w:val="24"/>
           <w:szCs w:val="24"/>
-        </w:rPr>
-        <w:t xml:space="preserve">I executed this function to generate the following results for </w:t>
-      </w:r>
-      <w:proofErr w:type="gramStart"/>
-      <w:r>
-        <w:rPr>
-          <w:rFonts w:ascii="Times New Roman" w:hAnsi="Times New Roman" w:cs="Times New Roman"/>
-          <w:sz w:val="24"/>
-          <w:szCs w:val="24"/>
-        </w:rPr>
-        <w:t>A,B</w:t>
-      </w:r>
-      <w:proofErr w:type="gramEnd"/>
-      <w:r>
-        <w:rPr>
-          <w:rFonts w:ascii="Times New Roman" w:hAnsi="Times New Roman" w:cs="Times New Roman"/>
-          <w:sz w:val="24"/>
-          <w:szCs w:val="24"/>
-        </w:rPr>
-        <w:t xml:space="preserve"> &amp; C.</w:t>
+          <w:highlight w:val="yellow"/>
+        </w:rPr>
+        <w:t xml:space="preserve">Using </w:t>
+      </w:r>
+      <w:hyperlink r:id="rId9" w:history="1">
+        <w:r>
+          <w:rPr>
+            <w:rStyle w:val="Hyperlink"/>
+            <w:rFonts w:ascii="Times New Roman" w:hAnsi="Times New Roman" w:cs="Times New Roman"/>
+            <w:sz w:val="24"/>
+            <w:szCs w:val="24"/>
+            <w:highlight w:val="yellow"/>
+          </w:rPr>
+          <w:t>this R code</w:t>
+        </w:r>
+      </w:hyperlink>
+      <w:r>
+        <w:rPr>
+          <w:rFonts w:ascii="Times New Roman" w:hAnsi="Times New Roman" w:cs="Times New Roman"/>
+          <w:sz w:val="24"/>
+          <w:szCs w:val="24"/>
+          <w:highlight w:val="yellow"/>
+        </w:rPr>
+        <w:t xml:space="preserve">, </w:t>
+      </w:r>
+      <w:r>
+        <w:rPr>
+          <w:rFonts w:ascii="Times New Roman" w:hAnsi="Times New Roman" w:cs="Times New Roman"/>
+          <w:sz w:val="24"/>
+          <w:szCs w:val="24"/>
+          <w:highlight w:val="yellow"/>
+        </w:rPr>
+        <w:t>I generate</w:t>
+      </w:r>
+      <w:r>
+        <w:rPr>
+          <w:rFonts w:ascii="Times New Roman" w:hAnsi="Times New Roman" w:cs="Times New Roman"/>
+          <w:sz w:val="24"/>
+          <w:szCs w:val="24"/>
+          <w:highlight w:val="yellow"/>
+        </w:rPr>
+        <w:t>d</w:t>
+      </w:r>
+      <w:r>
+        <w:rPr>
+          <w:rFonts w:ascii="Times New Roman" w:hAnsi="Times New Roman" w:cs="Times New Roman"/>
+          <w:sz w:val="24"/>
+          <w:szCs w:val="24"/>
+          <w:highlight w:val="yellow"/>
+        </w:rPr>
+        <w:t xml:space="preserve"> the following results for A,B &amp; C.</w:t>
       </w:r>
     </w:p>
     <w:p>
@@ -1153,7 +1225,7 @@
                     </pic:cNvPicPr>
                   </pic:nvPicPr>
                   <pic:blipFill>
-                    <a:blip r:embed="rId8">
+                    <a:blip r:embed="rId10">
                       <a:extLst>
                         <a:ext uri="{28A0092B-C50C-407E-A947-70E740481C1C}">
                           <a14:useLocalDpi xmlns:a14="http://schemas.microsoft.com/office/drawing/2010/main" val="0"/>
@@ -1199,6 +1271,7 @@
           <w:bCs/>
           <w:sz w:val="24"/>
           <w:szCs w:val="24"/>
+          <w:highlight w:val="yellow"/>
         </w:rPr>
         <w:t xml:space="preserve">Figure 2:  </w:t>
       </w:r>
@@ -1207,6 +1280,7 @@
           <w:rFonts w:ascii="Times New Roman" w:hAnsi="Times New Roman" w:cs="Times New Roman"/>
           <w:sz w:val="24"/>
           <w:szCs w:val="24"/>
+          <w:highlight w:val="yellow"/>
         </w:rPr>
         <w:t>Various P-value Thresholds</w:t>
       </w:r>
@@ -1290,7 +1364,25 @@
           <w:szCs w:val="24"/>
           <w:highlight w:val="yellow"/>
         </w:rPr>
-        <w:t>I would expect to find 150 (3000*.0.05) significant hits</w:t>
+        <w:t>I would expect to find 150 (3000</w:t>
+      </w:r>
+      <w:r>
+        <w:rPr>
+          <w:rFonts w:ascii="Times New Roman" w:hAnsi="Times New Roman" w:cs="Times New Roman"/>
+          <w:sz w:val="24"/>
+          <w:szCs w:val="24"/>
+          <w:highlight w:val="yellow"/>
+        </w:rPr>
+        <w:t xml:space="preserve">* </w:t>
+      </w:r>
+      <w:r>
+        <w:rPr>
+          <w:rFonts w:ascii="Times New Roman" w:hAnsi="Times New Roman" w:cs="Times New Roman"/>
+          <w:sz w:val="24"/>
+          <w:szCs w:val="24"/>
+          <w:highlight w:val="yellow"/>
+        </w:rPr>
+        <w:t>0.05) significant hits</w:t>
       </w:r>
       <w:r>
         <w:rPr>
@@ -1755,6 +1847,7 @@
           <w:rFonts w:ascii="Times New Roman" w:hAnsi="Times New Roman" w:cs="Times New Roman"/>
           <w:sz w:val="24"/>
           <w:szCs w:val="24"/>
+          <w:highlight w:val="yellow"/>
         </w:rPr>
         <w:t>I observed zero hits with the BH adjusted p-values:</w:t>
       </w:r>
@@ -1791,7 +1884,7 @@
                     </pic:cNvPicPr>
                   </pic:nvPicPr>
                   <pic:blipFill>
-                    <a:blip r:embed="rId9">
+                    <a:blip r:embed="rId11">
                       <a:extLst>
                         <a:ext uri="{28A0092B-C50C-407E-A947-70E740481C1C}">
                           <a14:useLocalDpi xmlns:a14="http://schemas.microsoft.com/office/drawing/2010/main" val="0"/>
@@ -1822,36 +1915,11 @@
           </wp:inline>
         </w:drawing>
       </w:r>
-    </w:p>
-    <w:p>
-      <w:pPr>
-        <w:pStyle w:val="ListParagraph"/>
-        <w:rPr>
-          <w:rFonts w:ascii="Times New Roman" w:hAnsi="Times New Roman" w:cs="Times New Roman"/>
-          <w:sz w:val="24"/>
-          <w:szCs w:val="24"/>
-        </w:rPr>
-      </w:pPr>
-    </w:p>
-    <w:p>
-      <w:pPr>
-        <w:rPr>
-          <w:rFonts w:ascii="Times New Roman" w:hAnsi="Times New Roman" w:cs="Times New Roman"/>
-          <w:sz w:val="24"/>
-          <w:szCs w:val="24"/>
-        </w:rPr>
-      </w:pPr>
-      <w:r>
-        <w:rPr>
-          <w:rFonts w:ascii="Times New Roman" w:hAnsi="Times New Roman" w:cs="Times New Roman"/>
-          <w:sz w:val="24"/>
-          <w:szCs w:val="24"/>
-        </w:rPr>
-        <w:t>Show your code for all answers</w:t>
-      </w:r>
+      <w:bookmarkStart w:id="0" w:name="_GoBack"/>
+      <w:bookmarkEnd w:id="0"/>
     </w:p>
     <w:sectPr>
-      <w:headerReference w:type="default" r:id="rId10"/>
+      <w:headerReference w:type="default" r:id="rId12"/>
       <w:pgSz w:w="12240" w:h="15840"/>
       <w:pgMar w:top="1440" w:right="1440" w:bottom="1440" w:left="1440" w:header="720" w:footer="720" w:gutter="0"/>
       <w:cols w:space="720"/>
@@ -3203,6 +3271,18 @@
     <w:uiPriority w:val="99"/>
     <w:rsid w:val="00E62748"/>
   </w:style>
+  <w:style w:type="character" w:styleId="UnresolvedMention">
+    <w:name w:val="Unresolved Mention"/>
+    <w:basedOn w:val="DefaultParagraphFont"/>
+    <w:uiPriority w:val="99"/>
+    <w:semiHidden/>
+    <w:unhideWhenUsed/>
+    <w:rsid w:val="00763E3F"/>
+    <w:rPr>
+      <w:color w:val="605E5C"/>
+      <w:shd w:val="clear" w:color="auto" w:fill="E1DFDD"/>
+    </w:rPr>
+  </w:style>
 </w:styles>
 </file>
 

</xml_diff>